<commit_message>
Dodati SSU za brisanje stranice za pregledanje akorda kao i za brisanje komentara sa istih
</commit_message>
<xml_diff>
--- a/SSU_Dokumenti/SSU_Pregled_Akorda.docx
+++ b/SSU_Dokumenti/SSU_Pregled_Akorda.docx
@@ -1835,28 +1835,12 @@
               </w:rPr>
               <w:t xml:space="preserve"> </w:t>
             </w:r>
-            <w:bookmarkStart w:id="0" w:name="_GoBack"/>
-            <w:bookmarkEnd w:id="0"/>
             <w:r>
               <w:rPr>
                 <w:rStyle w:val="Hyperlink"/>
                 <w:noProof/>
               </w:rPr>
-              <w:t xml:space="preserve"> Korisni</w:t>
-            </w:r>
-            <w:r>
-              <w:rPr>
-                <w:rStyle w:val="Hyperlink"/>
-                <w:noProof/>
-              </w:rPr>
-              <w:t>k</w:t>
-            </w:r>
-            <w:r>
-              <w:rPr>
-                <w:rStyle w:val="Hyperlink"/>
-                <w:noProof/>
-              </w:rPr>
-              <w:t xml:space="preserve"> ne nalazi akorde pomoću navigacije</w:t>
+              <w:t xml:space="preserve"> Korisnik ne nalazi akorde pomoću navigacije</w:t>
             </w:r>
             <w:r>
               <w:rPr>
@@ -1942,21 +1926,7 @@
                 <w:rStyle w:val="Hyperlink"/>
                 <w:noProof/>
               </w:rPr>
-              <w:t>Korisnik traži ak</w:t>
-            </w:r>
-            <w:r>
-              <w:rPr>
-                <w:rStyle w:val="Hyperlink"/>
-                <w:noProof/>
-              </w:rPr>
-              <w:t>o</w:t>
-            </w:r>
-            <w:r>
-              <w:rPr>
-                <w:rStyle w:val="Hyperlink"/>
-                <w:noProof/>
-              </w:rPr>
-              <w:t>rde pomoću polja za pretragu</w:t>
+              <w:t>Korisnik traži akorde pomoću polja za pretragu</w:t>
             </w:r>
             <w:r>
               <w:rPr>
@@ -2026,21 +1996,7 @@
                 <w:rStyle w:val="Hyperlink"/>
                 <w:noProof/>
               </w:rPr>
-              <w:t>2.2.2.3.a  Koris</w:t>
-            </w:r>
-            <w:r>
-              <w:rPr>
-                <w:rStyle w:val="Hyperlink"/>
-                <w:noProof/>
-              </w:rPr>
-              <w:t>n</w:t>
-            </w:r>
-            <w:r>
-              <w:rPr>
-                <w:rStyle w:val="Hyperlink"/>
-                <w:noProof/>
-              </w:rPr>
-              <w:t>ik ne nalazi akorde pomoću polja za pretragu</w:t>
+              <w:t>2.2.2.3.a  Korisnik ne nalazi akorde pomoću polja za pretragu</w:t>
             </w:r>
             <w:r>
               <w:rPr>
@@ -2485,7 +2441,7 @@
           <w:color w:val="auto"/>
         </w:rPr>
       </w:pPr>
-      <w:bookmarkStart w:id="1" w:name="_Toc5904145"/>
+      <w:bookmarkStart w:id="0" w:name="_Toc5904145"/>
       <w:r>
         <w:rPr>
           <w:b/>
@@ -2494,7 +2450,7 @@
         <w:lastRenderedPageBreak/>
         <w:t>Uvod</w:t>
       </w:r>
-      <w:bookmarkEnd w:id="1"/>
+      <w:bookmarkEnd w:id="0"/>
     </w:p>
     <w:p>
       <w:pPr>
@@ -2508,7 +2464,7 @@
           <w:color w:val="auto"/>
         </w:rPr>
       </w:pPr>
-      <w:bookmarkStart w:id="2" w:name="_Toc5904146"/>
+      <w:bookmarkStart w:id="1" w:name="_Toc5904146"/>
       <w:r>
         <w:rPr>
           <w:b/>
@@ -2516,7 +2472,7 @@
         </w:rPr>
         <w:t>Rezime</w:t>
       </w:r>
-      <w:bookmarkEnd w:id="2"/>
+      <w:bookmarkEnd w:id="1"/>
     </w:p>
     <w:p>
       <w:r>
@@ -2535,7 +2491,7 @@
           <w:color w:val="auto"/>
         </w:rPr>
       </w:pPr>
-      <w:bookmarkStart w:id="3" w:name="_Toc5904147"/>
+      <w:bookmarkStart w:id="2" w:name="_Toc5904147"/>
       <w:r>
         <w:rPr>
           <w:b/>
@@ -2543,7 +2499,7 @@
         </w:rPr>
         <w:t>Namena dokumenta i ciljne grupe</w:t>
       </w:r>
-      <w:bookmarkEnd w:id="3"/>
+      <w:bookmarkEnd w:id="2"/>
     </w:p>
     <w:p>
       <w:r>
@@ -2583,7 +2539,7 @@
           <w:color w:val="auto"/>
         </w:rPr>
       </w:pPr>
-      <w:bookmarkStart w:id="4" w:name="_Toc5904148"/>
+      <w:bookmarkStart w:id="3" w:name="_Toc5904148"/>
       <w:r>
         <w:rPr>
           <w:b/>
@@ -2591,7 +2547,7 @@
         </w:rPr>
         <w:t>Reference</w:t>
       </w:r>
-      <w:bookmarkEnd w:id="4"/>
+      <w:bookmarkEnd w:id="3"/>
     </w:p>
     <w:p>
       <w:pPr>
@@ -2625,10 +2581,10 @@
           <w:numId w:val="5"/>
         </w:numPr>
       </w:pPr>
+      <w:r>
+        <w:t>Guid</w:t>
+      </w:r>
       <w:proofErr w:type="spellStart"/>
-      <w:r>
-        <w:t>Guid</w:t>
-      </w:r>
       <w:r>
         <w:rPr>
           <w:lang w:val="en-US"/>
@@ -2699,7 +2655,7 @@
           <w:color w:val="auto"/>
         </w:rPr>
       </w:pPr>
-      <w:bookmarkStart w:id="5" w:name="_Toc5904149"/>
+      <w:bookmarkStart w:id="4" w:name="_Toc5904149"/>
       <w:r>
         <w:rPr>
           <w:b/>
@@ -2707,7 +2663,7 @@
         </w:rPr>
         <w:t>Otvorena pitanja</w:t>
       </w:r>
-      <w:bookmarkEnd w:id="5"/>
+      <w:bookmarkEnd w:id="4"/>
     </w:p>
     <w:tbl>
       <w:tblPr>
@@ -2814,7 +2770,7 @@
           <w:color w:val="auto"/>
         </w:rPr>
       </w:pPr>
-      <w:bookmarkStart w:id="6" w:name="_Toc5904150"/>
+      <w:bookmarkStart w:id="5" w:name="_Toc5904150"/>
       <w:r>
         <w:rPr>
           <w:b/>
@@ -2828,116 +2784,124 @@
           <w:color w:val="auto"/>
         </w:rPr>
         <w:t>pregledanja akorda</w:t>
+      </w:r>
+      <w:bookmarkEnd w:id="5"/>
+    </w:p>
+    <w:p>
+      <w:pPr>
+        <w:pStyle w:val="Heading2"/>
+        <w:rPr>
+          <w:b/>
+          <w:color w:val="auto"/>
+        </w:rPr>
+      </w:pPr>
+      <w:bookmarkStart w:id="6" w:name="_Toc5904151"/>
+      <w:r>
+        <w:rPr>
+          <w:b/>
+          <w:color w:val="auto"/>
+        </w:rPr>
+        <w:t>2.1.</w:t>
+      </w:r>
+      <w:r>
+        <w:rPr>
+          <w:b/>
+          <w:color w:val="auto"/>
+        </w:rPr>
+        <w:tab/>
+        <w:t>Kratak opis</w:t>
       </w:r>
       <w:bookmarkEnd w:id="6"/>
     </w:p>
     <w:p>
-      <w:pPr>
-        <w:pStyle w:val="Heading2"/>
-        <w:rPr>
-          <w:b/>
-          <w:color w:val="auto"/>
-        </w:rPr>
-      </w:pPr>
-      <w:bookmarkStart w:id="7" w:name="_Toc5904151"/>
-      <w:r>
-        <w:rPr>
-          <w:b/>
-          <w:color w:val="auto"/>
-        </w:rPr>
-        <w:t>2.1.</w:t>
-      </w:r>
-      <w:r>
-        <w:rPr>
-          <w:b/>
-          <w:color w:val="auto"/>
-        </w:rPr>
-        <w:tab/>
-        <w:t>Kratak opis</w:t>
-      </w:r>
+      <w:r>
+        <w:t>Svaki tip korisnika ima pravo da pregleda akorde za numere. Numere mo</w:t>
+      </w:r>
+      <w:r>
+        <w:t>ž</w:t>
+      </w:r>
+      <w:r>
+        <w:t>e tra</w:t>
+      </w:r>
+      <w:r>
+        <w:t>ž</w:t>
+      </w:r>
+      <w:r>
+        <w:t>iti prema po</w:t>
+      </w:r>
+      <w:r>
+        <w:t>č</w:t>
+      </w:r>
+      <w:r>
+        <w:t>etnom slovu izvo</w:t>
+      </w:r>
+      <w:r>
+        <w:t>đ</w:t>
+      </w:r>
+      <w:r>
+        <w:t>a</w:t>
+      </w:r>
+      <w:r>
+        <w:t>č</w:t>
+      </w:r>
+      <w:r>
+        <w:t>a ili pesme. Mogu</w:t>
+      </w:r>
+      <w:r>
+        <w:t>ć</w:t>
+      </w:r>
+      <w:r>
+        <w:t>e je i tra</w:t>
+      </w:r>
+      <w:r>
+        <w:t>ž</w:t>
+      </w:r>
+      <w:r>
+        <w:t>iti numeru preko tipa muzike kao i preko polja za pretragu gde se unose klju</w:t>
+      </w:r>
+      <w:r>
+        <w:t>č</w:t>
+      </w:r>
+      <w:r>
+        <w:t>ne re</w:t>
+      </w:r>
+      <w:r>
+        <w:t>č</w:t>
+      </w:r>
+      <w:r>
+        <w:t xml:space="preserve">i za stvar koju korisnik </w:t>
+      </w:r>
+      <w:r>
+        <w:t>ž</w:t>
+      </w:r>
+      <w:r>
+        <w:t>eli. Kod samog pregleda stranica koja sadr</w:t>
+      </w:r>
+      <w:r>
+        <w:t>ž</w:t>
+      </w:r>
+      <w:r>
+        <w:t>i akorde registrovani korisnik mo</w:t>
+      </w:r>
+      <w:r>
+        <w:t>ž</w:t>
+      </w:r>
+      <w:r>
+        <w:t>e da ostavi komentar, dok moderator ili administrator mogu da bri</w:t>
+      </w:r>
+      <w:r>
+        <w:t>š</w:t>
+      </w:r>
+      <w:r>
+        <w:t>u komentar ili samu stranicu</w:t>
+      </w:r>
+      <w:r>
+        <w:t xml:space="preserve"> (posebni SSU dokumenti za ove opcije)</w:t>
+      </w:r>
+      <w:bookmarkStart w:id="7" w:name="_GoBack"/>
       <w:bookmarkEnd w:id="7"/>
-    </w:p>
-    <w:p>
-      <w:r>
-        <w:t>Svaki tip korisnika ima pravo da pregleda akorde za numere. Numere mo</w:t>
-      </w:r>
-      <w:r>
-        <w:t>ž</w:t>
-      </w:r>
-      <w:r>
-        <w:t>e tra</w:t>
-      </w:r>
-      <w:r>
-        <w:t>ž</w:t>
-      </w:r>
-      <w:r>
-        <w:t>iti prema po</w:t>
-      </w:r>
-      <w:r>
-        <w:t>č</w:t>
-      </w:r>
-      <w:r>
-        <w:t>etnom slovu izvo</w:t>
-      </w:r>
-      <w:r>
-        <w:t>đ</w:t>
-      </w:r>
-      <w:r>
-        <w:t>a</w:t>
-      </w:r>
-      <w:r>
-        <w:t>č</w:t>
-      </w:r>
-      <w:r>
-        <w:t>a ili pesme. Mogu</w:t>
-      </w:r>
-      <w:r>
-        <w:t>ć</w:t>
-      </w:r>
-      <w:r>
-        <w:t>e je i tra</w:t>
-      </w:r>
-      <w:r>
-        <w:t>ž</w:t>
-      </w:r>
-      <w:r>
-        <w:t>iti numeru preko tipa muzike kao i preko polja za pretragu gde se unose klju</w:t>
-      </w:r>
-      <w:r>
-        <w:t>č</w:t>
-      </w:r>
-      <w:r>
-        <w:t>ne re</w:t>
-      </w:r>
-      <w:r>
-        <w:t>č</w:t>
-      </w:r>
-      <w:r>
-        <w:t xml:space="preserve">i za stvar koju korisnik </w:t>
-      </w:r>
-      <w:r>
-        <w:t>ž</w:t>
-      </w:r>
-      <w:r>
-        <w:t>eli. Kod samog pregleda stranica koja sadr</w:t>
-      </w:r>
-      <w:r>
-        <w:t>ž</w:t>
-      </w:r>
-      <w:r>
-        <w:t>i akorde registrovani korisnik mo</w:t>
-      </w:r>
-      <w:r>
-        <w:t>ž</w:t>
-      </w:r>
-      <w:r>
-        <w:t>e da ostavi komentar, dok moderator ili administrator mogu da bri</w:t>
-      </w:r>
-      <w:r>
-        <w:t>š</w:t>
-      </w:r>
-      <w:r>
-        <w:t xml:space="preserve">u komentar ili samu stranicu. Prilikom pregleda akorda, ukoliko korisnik </w:t>
+      <w:r>
+        <w:t xml:space="preserve">. Prilikom pregleda akorda, ukoliko korisnik </w:t>
       </w:r>
       <w:r>
         <w:t>ž</w:t>
@@ -3279,6 +3243,7 @@
         </w:numPr>
       </w:pPr>
       <w:r>
+        <w:lastRenderedPageBreak/>
         <w:t>Otvara se stranica na kojoj korisnik mo</w:t>
       </w:r>
       <w:r>
@@ -3308,7 +3273,6 @@
           <w:color w:val="auto"/>
           <w:u w:val="single"/>
         </w:rPr>
-        <w:lastRenderedPageBreak/>
         <w:t>2.2.2.</w:t>
       </w:r>
       <w:r>
@@ -4607,7 +4571,7 @@
       </w:pPr>
     </w:pPrDefault>
   </w:docDefaults>
-  <w:latentStyles w:defLockedState="0" w:defUIPriority="99" w:defSemiHidden="0" w:defUnhideWhenUsed="0" w:defQFormat="0" w:count="376">
+  <w:latentStyles w:defLockedState="0" w:defUIPriority="99" w:defSemiHidden="0" w:defUnhideWhenUsed="0" w:defQFormat="0" w:count="375">
     <w:lsdException w:name="Normal" w:uiPriority="0" w:qFormat="1"/>
     <w:lsdException w:name="heading 1" w:uiPriority="9" w:qFormat="1"/>
     <w:lsdException w:name="heading 2" w:uiPriority="9" w:unhideWhenUsed="1" w:qFormat="1"/>
@@ -4981,7 +4945,6 @@
     <w:lsdException w:name="Smart Hyperlink" w:semiHidden="1" w:unhideWhenUsed="1"/>
     <w:lsdException w:name="Hashtag" w:semiHidden="1" w:unhideWhenUsed="1"/>
     <w:lsdException w:name="Unresolved Mention" w:semiHidden="1" w:unhideWhenUsed="1"/>
-    <w:lsdException w:name="Smart Link" w:semiHidden="1" w:unhideWhenUsed="1"/>
   </w:latentStyles>
   <w:style w:type="paragraph" w:default="1" w:styleId="Normal">
     <w:name w:val="Normal"/>
@@ -5058,6 +5021,7 @@
   <w:style w:type="character" w:default="1" w:styleId="DefaultParagraphFont">
     <w:name w:val="Default Paragraph Font"/>
     <w:uiPriority w:val="1"/>
+    <w:semiHidden/>
     <w:unhideWhenUsed/>
   </w:style>
   <w:style w:type="table" w:default="1" w:styleId="TableNormal">
@@ -5787,7 +5751,7 @@
 </file>
 
 <file path=customXml/itemProps2.xml><?xml version="1.0" encoding="utf-8"?>
-<ds:datastoreItem xmlns:ds="http://schemas.openxmlformats.org/officeDocument/2006/customXml" ds:itemID="{78A92B09-CE60-4216-94DD-1D08D6D93E1C}">
+<ds:datastoreItem xmlns:ds="http://schemas.openxmlformats.org/officeDocument/2006/customXml" ds:itemID="{E613AE6A-3F64-4BDC-80BF-E3BB595BD1A1}">
   <ds:schemaRefs>
     <ds:schemaRef ds:uri="http://schemas.openxmlformats.org/officeDocument/2006/bibliography"/>
   </ds:schemaRefs>

</xml_diff>